<commit_message>
ejercicios en linea lab 1 listos
</commit_message>
<xml_diff>
--- a/ejerciciosEnLinea/ejerciciosEnLineaL1ED1/Fibo/LaseriedeFibonacci.docx
+++ b/ejerciciosEnLinea/ejerciciosEnLineaL1ED1/Fibo/LaseriedeFibonacci.docx
@@ -7,7 +7,7 @@
         <w:pStyle w:val="Prrafodelista"/>
         <w:numPr>
           <w:ilvl w:val="0"/>
-          <w:numId w:val="1"/>
+          <w:numId w:val="2"/>
         </w:numPr>
         <w:rPr>
           <w:rFonts w:ascii="Arial" w:hAnsi="Arial" w:cs="Arial"/>
@@ -93,6 +93,8 @@
         </w:rPr>
         <w:t>, respectivamente. Después de esto, cada elemento es la suma de los elementos anteriores:</w:t>
       </w:r>
+      <w:bookmarkStart w:id="0" w:name="_GoBack"/>
+      <w:bookmarkEnd w:id="0"/>
     </w:p>
     <w:p>
       <w:pPr>
@@ -342,19 +344,7 @@
           <w:szCs w:val="28"/>
           <w:bdr w:val="none" w:sz="0" w:space="0" w:color="auto" w:frame="1"/>
         </w:rPr>
-        <w:t xml:space="preserve"> </w:t>
-      </w:r>
-      <w:bookmarkStart w:id="0" w:name="_GoBack"/>
-      <w:bookmarkEnd w:id="0"/>
-      <w:r>
-        <w:rPr>
-          <w:rStyle w:val="CdigoHTML"/>
-          <w:rFonts w:ascii="Arial" w:hAnsi="Arial" w:cs="Arial"/>
-          <w:sz w:val="28"/>
-          <w:szCs w:val="28"/>
-          <w:bdr w:val="none" w:sz="0" w:space="0" w:color="auto" w:frame="1"/>
-        </w:rPr>
-        <w:t xml:space="preserve">n = </w:t>
+        <w:t xml:space="preserve"> n = </w:t>
       </w:r>
       <w:r>
         <w:rPr>
@@ -1089,11 +1079,11 @@
 <file path=word/numbering.xml><?xml version="1.0" encoding="utf-8"?>
 <w:numbering xmlns:wpc="http://schemas.microsoft.com/office/word/2010/wordprocessingCanvas" xmlns:cx="http://schemas.microsoft.com/office/drawing/2014/chartex" xmlns:cx1="http://schemas.microsoft.com/office/drawing/2015/9/8/chartex" xmlns:cx2="http://schemas.microsoft.com/office/drawing/2015/10/21/chartex" xmlns:cx3="http://schemas.microsoft.com/office/drawing/2016/5/9/chartex" xmlns:cx4="http://schemas.microsoft.com/office/drawing/2016/5/10/chartex" xmlns:cx5="http://schemas.microsoft.com/office/drawing/2016/5/11/chartex" xmlns:cx6="http://schemas.microsoft.com/office/drawing/2016/5/12/chartex" xmlns:cx7="http://schemas.microsoft.com/office/drawing/2016/5/13/chartex" xmlns:cx8="http://schemas.microsoft.com/office/drawing/2016/5/14/chartex" xmlns:mc="http://schemas.openxmlformats.org/markup-compatibility/2006" xmlns:aink="http://schemas.microsoft.com/office/drawing/2016/ink" xmlns:am3d="http://schemas.microsoft.com/office/drawing/2017/model3d" xmlns:o="urn:schemas-microsoft-com:office:office" xmlns:r="http://schemas.openxmlformats.org/officeDocument/2006/relationships" xmlns:m="http://schemas.openxmlformats.org/officeDocument/2006/math" xmlns:v="urn:schemas-microsoft-com:vml" xmlns:wp14="http://schemas.microsoft.com/office/word/2010/wordprocessingDrawing" xmlns:wp="http://schemas.openxmlformats.org/drawingml/2006/wordprocessingDrawing" xmlns:w10="urn:schemas-microsoft-com:office:word" xmlns:w="http://schemas.openxmlformats.org/wordprocessingml/2006/main" xmlns:w14="http://schemas.microsoft.com/office/word/2010/wordml" xmlns:w15="http://schemas.microsoft.com/office/word/2012/wordml" xmlns:w16cid="http://schemas.microsoft.com/office/word/2016/wordml/cid" xmlns:w16se="http://schemas.microsoft.com/office/word/2015/wordml/symex" xmlns:wpg="http://schemas.microsoft.com/office/word/2010/wordprocessingGroup" xmlns:wpi="http://schemas.microsoft.com/office/word/2010/wordprocessingInk" xmlns:wne="http://schemas.microsoft.com/office/word/2006/wordml" xmlns:wps="http://schemas.microsoft.com/office/word/2010/wordprocessingShape" mc:Ignorable="w14 w15 w16se w16cid wp14">
   <w:abstractNum w:abstractNumId="0" w15:restartNumberingAfterBreak="0">
-    <w:nsid w:val="14361FE8"/>
+    <w:nsid w:val="0C0F52AD"/>
     <w:multiLevelType w:val="hybridMultilevel"/>
-    <w:tmpl w:val="9B523FB8"/>
+    <w:tmpl w:val="7AE887C2"/>
     <w:lvl w:ilvl="0" w:tplc="240A000F">
-      <w:start w:val="1"/>
+      <w:start w:val="2"/>
       <w:numFmt w:val="decimal"/>
       <w:lvlText w:val="%1."/>
       <w:lvlJc w:val="left"/>
@@ -1177,7 +1167,99 @@
       </w:pPr>
     </w:lvl>
   </w:abstractNum>
+  <w:abstractNum w:abstractNumId="1" w15:restartNumberingAfterBreak="0">
+    <w:nsid w:val="14361FE8"/>
+    <w:multiLevelType w:val="hybridMultilevel"/>
+    <w:tmpl w:val="9B523FB8"/>
+    <w:lvl w:ilvl="0" w:tplc="240A000F">
+      <w:start w:val="1"/>
+      <w:numFmt w:val="decimal"/>
+      <w:lvlText w:val="%1."/>
+      <w:lvlJc w:val="left"/>
+      <w:pPr>
+        <w:ind w:left="720" w:hanging="360"/>
+      </w:pPr>
+      <w:rPr>
+        <w:rFonts w:hint="default"/>
+      </w:rPr>
+    </w:lvl>
+    <w:lvl w:ilvl="1" w:tplc="240A0019" w:tentative="1">
+      <w:start w:val="1"/>
+      <w:numFmt w:val="lowerLetter"/>
+      <w:lvlText w:val="%2."/>
+      <w:lvlJc w:val="left"/>
+      <w:pPr>
+        <w:ind w:left="1440" w:hanging="360"/>
+      </w:pPr>
+    </w:lvl>
+    <w:lvl w:ilvl="2" w:tplc="240A001B" w:tentative="1">
+      <w:start w:val="1"/>
+      <w:numFmt w:val="lowerRoman"/>
+      <w:lvlText w:val="%3."/>
+      <w:lvlJc w:val="right"/>
+      <w:pPr>
+        <w:ind w:left="2160" w:hanging="180"/>
+      </w:pPr>
+    </w:lvl>
+    <w:lvl w:ilvl="3" w:tplc="240A000F" w:tentative="1">
+      <w:start w:val="1"/>
+      <w:numFmt w:val="decimal"/>
+      <w:lvlText w:val="%4."/>
+      <w:lvlJc w:val="left"/>
+      <w:pPr>
+        <w:ind w:left="2880" w:hanging="360"/>
+      </w:pPr>
+    </w:lvl>
+    <w:lvl w:ilvl="4" w:tplc="240A0019" w:tentative="1">
+      <w:start w:val="1"/>
+      <w:numFmt w:val="lowerLetter"/>
+      <w:lvlText w:val="%5."/>
+      <w:lvlJc w:val="left"/>
+      <w:pPr>
+        <w:ind w:left="3600" w:hanging="360"/>
+      </w:pPr>
+    </w:lvl>
+    <w:lvl w:ilvl="5" w:tplc="240A001B" w:tentative="1">
+      <w:start w:val="1"/>
+      <w:numFmt w:val="lowerRoman"/>
+      <w:lvlText w:val="%6."/>
+      <w:lvlJc w:val="right"/>
+      <w:pPr>
+        <w:ind w:left="4320" w:hanging="180"/>
+      </w:pPr>
+    </w:lvl>
+    <w:lvl w:ilvl="6" w:tplc="240A000F" w:tentative="1">
+      <w:start w:val="1"/>
+      <w:numFmt w:val="decimal"/>
+      <w:lvlText w:val="%7."/>
+      <w:lvlJc w:val="left"/>
+      <w:pPr>
+        <w:ind w:left="5040" w:hanging="360"/>
+      </w:pPr>
+    </w:lvl>
+    <w:lvl w:ilvl="7" w:tplc="240A0019" w:tentative="1">
+      <w:start w:val="1"/>
+      <w:numFmt w:val="lowerLetter"/>
+      <w:lvlText w:val="%8."/>
+      <w:lvlJc w:val="left"/>
+      <w:pPr>
+        <w:ind w:left="5760" w:hanging="360"/>
+      </w:pPr>
+    </w:lvl>
+    <w:lvl w:ilvl="8" w:tplc="240A001B" w:tentative="1">
+      <w:start w:val="1"/>
+      <w:numFmt w:val="lowerRoman"/>
+      <w:lvlText w:val="%9."/>
+      <w:lvlJc w:val="right"/>
+      <w:pPr>
+        <w:ind w:left="6480" w:hanging="180"/>
+      </w:pPr>
+    </w:lvl>
+  </w:abstractNum>
   <w:num w:numId="1">
+    <w:abstractNumId w:val="1"/>
+  </w:num>
+  <w:num w:numId="2">
     <w:abstractNumId w:val="0"/>
   </w:num>
 </w:numbering>

</xml_diff>

<commit_message>
listos ejercicios en linea lab 1 datos 1
</commit_message>
<xml_diff>
--- a/ejerciciosEnLinea/ejerciciosEnLineaL1ED1/Fibo/LaseriedeFibonacci.docx
+++ b/ejerciciosEnLinea/ejerciciosEnLineaL1ED1/Fibo/LaseriedeFibonacci.docx
@@ -93,8 +93,6 @@
         </w:rPr>
         <w:t>, respectivamente. Después de esto, cada elemento es la suma de los elementos anteriores:</w:t>
       </w:r>
-      <w:bookmarkStart w:id="0" w:name="_GoBack"/>
-      <w:bookmarkEnd w:id="0"/>
     </w:p>
     <w:p>
       <w:pPr>
@@ -1015,6 +1013,205 @@
         </w:rPr>
         <w:t>2</w:t>
       </w:r>
+    </w:p>
+    <w:p>
+      <w:pPr>
+        <w:shd w:val="clear" w:color="auto" w:fill="FFFFFF" w:themeFill="background1"/>
+        <w:tabs>
+          <w:tab w:val="left" w:pos="916"/>
+          <w:tab w:val="left" w:pos="1832"/>
+          <w:tab w:val="left" w:pos="2748"/>
+          <w:tab w:val="left" w:pos="3664"/>
+          <w:tab w:val="left" w:pos="4580"/>
+          <w:tab w:val="left" w:pos="5496"/>
+          <w:tab w:val="left" w:pos="6412"/>
+          <w:tab w:val="left" w:pos="7328"/>
+          <w:tab w:val="left" w:pos="8244"/>
+          <w:tab w:val="left" w:pos="9160"/>
+          <w:tab w:val="left" w:pos="10076"/>
+          <w:tab w:val="left" w:pos="10992"/>
+          <w:tab w:val="left" w:pos="11908"/>
+          <w:tab w:val="left" w:pos="12824"/>
+          <w:tab w:val="left" w:pos="13740"/>
+          <w:tab w:val="left" w:pos="14656"/>
+        </w:tabs>
+        <w:spacing w:after="0" w:line="270" w:lineRule="atLeast"/>
+        <w:textAlignment w:val="baseline"/>
+        <w:rPr>
+          <w:rFonts w:ascii="Arial" w:eastAsia="Times New Roman" w:hAnsi="Arial" w:cs="Arial"/>
+          <w:sz w:val="28"/>
+          <w:szCs w:val="28"/>
+          <w:lang w:eastAsia="es-CO"/>
+        </w:rPr>
+      </w:pPr>
+    </w:p>
+    <w:p>
+      <w:pPr>
+        <w:shd w:val="clear" w:color="auto" w:fill="FFFFFF" w:themeFill="background1"/>
+        <w:tabs>
+          <w:tab w:val="left" w:pos="916"/>
+          <w:tab w:val="left" w:pos="1832"/>
+          <w:tab w:val="left" w:pos="2748"/>
+          <w:tab w:val="left" w:pos="3664"/>
+          <w:tab w:val="left" w:pos="4580"/>
+          <w:tab w:val="left" w:pos="5496"/>
+          <w:tab w:val="left" w:pos="6412"/>
+          <w:tab w:val="left" w:pos="7328"/>
+          <w:tab w:val="left" w:pos="8244"/>
+          <w:tab w:val="left" w:pos="9160"/>
+          <w:tab w:val="left" w:pos="10076"/>
+          <w:tab w:val="left" w:pos="10992"/>
+          <w:tab w:val="left" w:pos="11908"/>
+          <w:tab w:val="left" w:pos="12824"/>
+          <w:tab w:val="left" w:pos="13740"/>
+          <w:tab w:val="left" w:pos="14656"/>
+        </w:tabs>
+        <w:spacing w:after="0" w:line="270" w:lineRule="atLeast"/>
+        <w:textAlignment w:val="baseline"/>
+        <w:rPr>
+          <w:rFonts w:ascii="Arial" w:eastAsia="Times New Roman" w:hAnsi="Arial" w:cs="Arial"/>
+          <w:sz w:val="28"/>
+          <w:szCs w:val="28"/>
+          <w:lang w:eastAsia="es-CO"/>
+        </w:rPr>
+      </w:pPr>
+    </w:p>
+    <w:p>
+      <w:pPr>
+        <w:rPr>
+          <w:rFonts w:ascii="Arial" w:hAnsi="Arial" w:cs="Arial"/>
+          <w:sz w:val="28"/>
+          <w:szCs w:val="28"/>
+        </w:rPr>
+      </w:pPr>
+      <w:r>
+        <w:rPr>
+          <w:rFonts w:ascii="Arial" w:hAnsi="Arial" w:cs="Arial"/>
+          <w:sz w:val="28"/>
+          <w:szCs w:val="28"/>
+        </w:rPr>
+        <w:t>P</w:t>
+      </w:r>
+      <w:r>
+        <w:rPr>
+          <w:rFonts w:ascii="Arial" w:hAnsi="Arial" w:cs="Arial"/>
+          <w:sz w:val="28"/>
+          <w:szCs w:val="28"/>
+        </w:rPr>
+        <w:t>uedes participar en el contest del laboratorio</w:t>
+      </w:r>
+      <w:r>
+        <w:rPr>
+          <w:rFonts w:ascii="Arial" w:hAnsi="Arial" w:cs="Arial"/>
+          <w:sz w:val="28"/>
+          <w:szCs w:val="28"/>
+        </w:rPr>
+        <w:t xml:space="preserve">: </w:t>
+      </w:r>
+      <w:bookmarkStart w:id="0" w:name="_GoBack"/>
+      <w:bookmarkEnd w:id="0"/>
+      <w:r>
+        <w:rPr>
+          <w:rStyle w:val="Hipervnculo"/>
+          <w:rFonts w:ascii="Arial" w:hAnsi="Arial" w:cs="Arial"/>
+          <w:sz w:val="28"/>
+          <w:szCs w:val="28"/>
+        </w:rPr>
+        <w:fldChar w:fldCharType="begin"/>
+      </w:r>
+      <w:r>
+        <w:rPr>
+          <w:rStyle w:val="Hipervnculo"/>
+          <w:rFonts w:ascii="Arial" w:hAnsi="Arial" w:cs="Arial"/>
+          <w:sz w:val="28"/>
+          <w:szCs w:val="28"/>
+        </w:rPr>
+        <w:instrText xml:space="preserve"> HYPERLINK "</w:instrText>
+      </w:r>
+      <w:r>
+        <w:rPr>
+          <w:rStyle w:val="Hipervnculo"/>
+          <w:rFonts w:ascii="Arial" w:hAnsi="Arial" w:cs="Arial"/>
+          <w:sz w:val="28"/>
+          <w:szCs w:val="28"/>
+        </w:rPr>
+        <w:instrText>https://www.hackerrank.com/st0245-laboratorio1-ed1</w:instrText>
+      </w:r>
+      <w:r>
+        <w:rPr>
+          <w:rStyle w:val="Hipervnculo"/>
+          <w:rFonts w:ascii="Arial" w:hAnsi="Arial" w:cs="Arial"/>
+          <w:sz w:val="28"/>
+          <w:szCs w:val="28"/>
+        </w:rPr>
+        <w:instrText xml:space="preserve">" </w:instrText>
+      </w:r>
+      <w:r>
+        <w:rPr>
+          <w:rStyle w:val="Hipervnculo"/>
+          <w:rFonts w:ascii="Arial" w:hAnsi="Arial" w:cs="Arial"/>
+          <w:sz w:val="28"/>
+          <w:szCs w:val="28"/>
+        </w:rPr>
+        <w:fldChar w:fldCharType="separate"/>
+      </w:r>
+      <w:r>
+        <w:rPr>
+          <w:rStyle w:val="Hipervnculo"/>
+          <w:rFonts w:ascii="Arial" w:hAnsi="Arial" w:cs="Arial"/>
+          <w:sz w:val="28"/>
+          <w:szCs w:val="28"/>
+        </w:rPr>
+        <w:t>https://www.hackerrank.com/st0245-laboratorio1-ed1</w:t>
+      </w:r>
+      <w:r>
+        <w:rPr>
+          <w:rStyle w:val="Hipervnculo"/>
+          <w:rFonts w:ascii="Arial" w:hAnsi="Arial" w:cs="Arial"/>
+          <w:sz w:val="28"/>
+          <w:szCs w:val="28"/>
+        </w:rPr>
+        <w:fldChar w:fldCharType="end"/>
+      </w:r>
+      <w:r>
+        <w:rPr>
+          <w:rFonts w:ascii="Arial" w:hAnsi="Arial" w:cs="Arial"/>
+          <w:sz w:val="28"/>
+          <w:szCs w:val="28"/>
+        </w:rPr>
+        <w:t xml:space="preserve"> </w:t>
+      </w:r>
+    </w:p>
+    <w:p>
+      <w:pPr>
+        <w:shd w:val="clear" w:color="auto" w:fill="FFFFFF" w:themeFill="background1"/>
+        <w:tabs>
+          <w:tab w:val="left" w:pos="916"/>
+          <w:tab w:val="left" w:pos="1832"/>
+          <w:tab w:val="left" w:pos="2748"/>
+          <w:tab w:val="left" w:pos="3664"/>
+          <w:tab w:val="left" w:pos="4580"/>
+          <w:tab w:val="left" w:pos="5496"/>
+          <w:tab w:val="left" w:pos="6412"/>
+          <w:tab w:val="left" w:pos="7328"/>
+          <w:tab w:val="left" w:pos="8244"/>
+          <w:tab w:val="left" w:pos="9160"/>
+          <w:tab w:val="left" w:pos="10076"/>
+          <w:tab w:val="left" w:pos="10992"/>
+          <w:tab w:val="left" w:pos="11908"/>
+          <w:tab w:val="left" w:pos="12824"/>
+          <w:tab w:val="left" w:pos="13740"/>
+          <w:tab w:val="left" w:pos="14656"/>
+        </w:tabs>
+        <w:spacing w:after="0" w:line="270" w:lineRule="atLeast"/>
+        <w:textAlignment w:val="baseline"/>
+        <w:rPr>
+          <w:rFonts w:ascii="Arial" w:eastAsia="Times New Roman" w:hAnsi="Arial" w:cs="Arial"/>
+          <w:sz w:val="28"/>
+          <w:szCs w:val="28"/>
+          <w:lang w:eastAsia="es-CO"/>
+        </w:rPr>
+      </w:pPr>
     </w:p>
     <w:sectPr>
       <w:pgSz w:w="12240" w:h="15840"/>
@@ -1806,6 +2003,29 @@
     <w:uiPriority w:val="99"/>
     <w:rsid w:val="001A0837"/>
   </w:style>
+  <w:style w:type="character" w:styleId="Hipervnculo">
+    <w:name w:val="Hyperlink"/>
+    <w:basedOn w:val="Fuentedeprrafopredeter"/>
+    <w:uiPriority w:val="99"/>
+    <w:unhideWhenUsed/>
+    <w:rsid w:val="00486322"/>
+    <w:rPr>
+      <w:color w:val="0563C1" w:themeColor="hyperlink"/>
+      <w:u w:val="single"/>
+    </w:rPr>
+  </w:style>
+  <w:style w:type="character" w:styleId="Mencinsinresolver">
+    <w:name w:val="Unresolved Mention"/>
+    <w:basedOn w:val="Fuentedeprrafopredeter"/>
+    <w:uiPriority w:val="99"/>
+    <w:semiHidden/>
+    <w:unhideWhenUsed/>
+    <w:rsid w:val="00C76FBA"/>
+    <w:rPr>
+      <w:color w:val="605E5C"/>
+      <w:shd w:val="clear" w:color="auto" w:fill="E1DFDD"/>
+    </w:rPr>
+  </w:style>
 </w:styles>
 </file>
 

</xml_diff>